<commit_message>
Added MongoDB connection with server-side
</commit_message>
<xml_diff>
--- a/BrewCity DOc.docx
+++ b/BrewCity DOc.docx
@@ -162,8 +162,25 @@
       <w:r>
         <w:br/>
       </w:r>
-      <w:r>
-        <w:t>https://tailwindcss.com/docs/guides/vite</w:t>
+      <w:hyperlink r:id="rId5" w:history="1">
+        <w:r>
+          <w:rPr>
+            <w:rStyle w:val="Hyperlink"/>
+          </w:rPr>
+          <w:t>https://tailwindcss.com/docs/guides/vite</w:t>
+        </w:r>
+      </w:hyperlink>
+    </w:p>
+    <w:p/>
+    <w:p>
+      <w:r>
+        <w:t>Setup mongodb inside server side</w:t>
+      </w:r>
+    </w:p>
+    <w:p/>
+    <w:p>
+      <w:r>
+        <w:t>Create and store essential docs into .env in root folder of server</w:t>
       </w:r>
     </w:p>
     <w:sectPr>

</xml_diff>

<commit_message>
Added connection between adding coffee from client side and getting data into server side. not doing any css yet, will stylize everything after all functionality is implemented
</commit_message>
<xml_diff>
--- a/BrewCity DOc.docx
+++ b/BrewCity DOc.docx
@@ -181,6 +181,19 @@
     <w:p>
       <w:r>
         <w:t>Create and store essential docs into .env in root folder of server</w:t>
+      </w:r>
+    </w:p>
+    <w:p/>
+    <w:p>
+      <w:r>
+        <w:t>Sending imgaes to server side:</w:t>
+      </w:r>
+      <w:r>
+        <w:br/>
+      </w:r>
+      <w:r>
+        <w:tab/>
+        <w:t>search node mongodb crud</w:t>
       </w:r>
     </w:p>
     <w:sectPr>

</xml_diff>

<commit_message>
Added adding functionality, added updating drinks functionality, altered routes
</commit_message>
<xml_diff>
--- a/BrewCity DOc.docx
+++ b/BrewCity DOc.docx
@@ -194,6 +194,18 @@
       <w:r>
         <w:tab/>
         <w:t>search node mongodb crud</w:t>
+      </w:r>
+      <w:r>
+        <w:br/>
+      </w:r>
+      <w:r>
+        <w:br/>
+      </w:r>
+      <w:r>
+        <w:br/>
+      </w:r>
+      <w:r>
+        <w:t>https://sweetalert2.github.io/#examples</w:t>
       </w:r>
     </w:p>
     <w:sectPr>

</xml_diff>